<commit_message>
added 30% files and plots for 213K
</commit_message>
<xml_diff>
--- a/Temp_213k/Gauss_Dist_Heights/gauss_dist_heights_800_20pc.docx
+++ b/Temp_213k/Gauss_Dist_Heights/gauss_dist_heights_800_20pc.docx
@@ -1237,14 +1237,14 @@
           <w:sz w:val="28"/>
           <w:szCs w:val="28"/>
         </w:rPr>
-        <w:t>12</w:t>
-      </w:r>
-      <w:r>
-        <w:rPr>
-          <w:sz w:val="28"/>
-          <w:szCs w:val="28"/>
-        </w:rPr>
-        <w:t>0√(2𝝿))</w:t>
+        <w:t>160</w:t>
+      </w:r>
+      <w:r>
+        <w:rPr>
+          <w:sz w:val="28"/>
+          <w:szCs w:val="28"/>
+        </w:rPr>
+        <w:t>√(2𝝿))</w:t>
       </w:r>
     </w:p>
     <w:p>
@@ -1282,14 +1282,14 @@
           <w:sz w:val="28"/>
           <w:szCs w:val="28"/>
         </w:rPr>
-        <w:t>12</w:t>
-      </w:r>
-      <w:r>
-        <w:rPr>
-          <w:sz w:val="28"/>
-          <w:szCs w:val="28"/>
-        </w:rPr>
-        <w:t>0)√</w:t>
+        <w:t>160</w:t>
+      </w:r>
+      <w:r>
+        <w:rPr>
+          <w:sz w:val="28"/>
+          <w:szCs w:val="28"/>
+        </w:rPr>
+        <w:t>)√</w:t>
       </w:r>
       <w:proofErr w:type="gramEnd"/>
       <w:r>
@@ -1466,14 +1466,14 @@
           <w:sz w:val="28"/>
           <w:szCs w:val="28"/>
         </w:rPr>
-        <w:t>12</w:t>
-      </w:r>
-      <w:r>
-        <w:rPr>
-          <w:sz w:val="28"/>
-          <w:szCs w:val="28"/>
-        </w:rPr>
-        <w:t>0√(2𝝿)</w:t>
+        <w:t>160</w:t>
+      </w:r>
+      <w:r>
+        <w:rPr>
+          <w:sz w:val="28"/>
+          <w:szCs w:val="28"/>
+        </w:rPr>
+        <w:t>√(2𝝿)</w:t>
       </w:r>
     </w:p>
     <w:p>
@@ -1505,20 +1505,20 @@
         </w:rPr>
         <w:t>/</w:t>
       </w:r>
+      <w:r>
+        <w:rPr>
+          <w:sz w:val="28"/>
+          <w:szCs w:val="28"/>
+        </w:rPr>
+        <w:t>160</w:t>
+      </w:r>
       <w:proofErr w:type="gramStart"/>
       <w:r>
         <w:rPr>
           <w:sz w:val="28"/>
           <w:szCs w:val="28"/>
         </w:rPr>
-        <w:t>12</w:t>
-      </w:r>
-      <w:r>
-        <w:rPr>
-          <w:sz w:val="28"/>
-          <w:szCs w:val="28"/>
-        </w:rPr>
-        <w:t>0)√</w:t>
+        <w:t>)√</w:t>
       </w:r>
       <w:proofErr w:type="gramEnd"/>
       <w:r>
@@ -1702,14 +1702,14 @@
           <w:sz w:val="28"/>
           <w:szCs w:val="28"/>
         </w:rPr>
-        <w:t>12</w:t>
-      </w:r>
-      <w:r>
-        <w:rPr>
-          <w:sz w:val="28"/>
-          <w:szCs w:val="28"/>
-        </w:rPr>
-        <w:t>0√(2𝝿)</w:t>
+        <w:t>160</w:t>
+      </w:r>
+      <w:r>
+        <w:rPr>
+          <w:sz w:val="28"/>
+          <w:szCs w:val="28"/>
+        </w:rPr>
+        <w:t>√(2𝝿)</w:t>
       </w:r>
     </w:p>
     <w:p>
@@ -1741,20 +1741,20 @@
         </w:rPr>
         <w:t>/</w:t>
       </w:r>
+      <w:r>
+        <w:rPr>
+          <w:sz w:val="28"/>
+          <w:szCs w:val="28"/>
+        </w:rPr>
+        <w:t>160</w:t>
+      </w:r>
       <w:proofErr w:type="gramStart"/>
       <w:r>
         <w:rPr>
           <w:sz w:val="28"/>
           <w:szCs w:val="28"/>
         </w:rPr>
-        <w:t>12</w:t>
-      </w:r>
-      <w:r>
-        <w:rPr>
-          <w:sz w:val="28"/>
-          <w:szCs w:val="28"/>
-        </w:rPr>
-        <w:t>0)√</w:t>
+        <w:t>)√</w:t>
       </w:r>
       <w:proofErr w:type="gramEnd"/>
       <w:r>

</xml_diff>